<commit_message>
- modification dans "contenu_corrigé1": Réalisations - Projet professionnel - site Web en J2EE
</commit_message>
<xml_diff>
--- a/CV/CV_b.docx
+++ b/CV/CV_b.docx
@@ -992,13 +992,13 @@
                 <wp:anchor distT="0" distB="0" distL="114300" distR="114300" simplePos="0" relativeHeight="251668480" behindDoc="0" locked="0" layoutInCell="1" allowOverlap="1" wp14:anchorId="5B2C2FB7" wp14:editId="492F6B01">
                   <wp:simplePos x="0" y="0"/>
                   <wp:positionH relativeFrom="column">
-                    <wp:posOffset>-67504</wp:posOffset>
+                    <wp:posOffset>-69992</wp:posOffset>
                   </wp:positionH>
                   <wp:positionV relativeFrom="paragraph">
-                    <wp:posOffset>3517</wp:posOffset>
+                    <wp:posOffset>-36</wp:posOffset>
                   </wp:positionV>
-                  <wp:extent cx="558800" cy="171267"/>
-                  <wp:effectExtent l="0" t="0" r="0" b="635"/>
+                  <wp:extent cx="594680" cy="170504"/>
+                  <wp:effectExtent l="0" t="0" r="0" b="1270"/>
                   <wp:wrapNone/>
                   <wp:docPr id="27" name="Picture 27"/>
                   <wp:cNvGraphicFramePr>
@@ -1026,7 +1026,7 @@
                         <pic:spPr>
                           <a:xfrm>
                             <a:off x="0" y="0"/>
-                            <a:ext cx="556974" cy="170707"/>
+                            <a:ext cx="595387" cy="170707"/>
                           </a:xfrm>
                           <a:prstGeom prst="rect">
                             <a:avLst/>
@@ -1266,13 +1266,13 @@
                 <wp:anchor distT="0" distB="0" distL="114300" distR="114300" simplePos="0" relativeHeight="251672576" behindDoc="0" locked="0" layoutInCell="1" allowOverlap="1" wp14:anchorId="74D638FB" wp14:editId="5954F948">
                   <wp:simplePos x="0" y="0"/>
                   <wp:positionH relativeFrom="column">
-                    <wp:posOffset>-68287</wp:posOffset>
+                    <wp:posOffset>-69993</wp:posOffset>
                   </wp:positionH>
                   <wp:positionV relativeFrom="paragraph">
-                    <wp:posOffset>5129</wp:posOffset>
+                    <wp:posOffset>5981</wp:posOffset>
                   </wp:positionV>
-                  <wp:extent cx="318868" cy="164710"/>
-                  <wp:effectExtent l="0" t="0" r="5080" b="6985"/>
+                  <wp:extent cx="434819" cy="165150"/>
+                  <wp:effectExtent l="0" t="0" r="3810" b="6350"/>
                   <wp:wrapNone/>
                   <wp:docPr id="29" name="Picture 29"/>
                   <wp:cNvGraphicFramePr>
@@ -1300,7 +1300,7 @@
                         <pic:spPr>
                           <a:xfrm>
                             <a:off x="0" y="0"/>
-                            <a:ext cx="321547" cy="166094"/>
+                            <a:ext cx="437304" cy="166094"/>
                           </a:xfrm>
                           <a:prstGeom prst="rect">
                             <a:avLst/>
@@ -1673,147 +1673,21 @@
             <w:r>
               <w:rPr>
                 <w:rFonts w:ascii="Times New Roman" w:hAnsi="Times New Roman" w:cs="Times New Roman"/>
-                <w:sz w:val="24"/>
-                <w:szCs w:val="24"/>
-              </w:rPr>
-              <w:t>J2EE</w:t>
-            </w:r>
-          </w:p>
-          <w:p>
-            <w:pPr>
-              <w:tabs>
-                <w:tab w:val="left" w:pos="1701"/>
-                <w:tab w:val="left" w:pos="1843"/>
-                <w:tab w:val="left" w:pos="7655"/>
-              </w:tabs>
-              <w:spacing w:line="276" w:lineRule="auto"/>
-              <w:ind w:left="33" w:right="-113"/>
-              <w:rPr>
-                <w:rFonts w:ascii="Times New Roman" w:hAnsi="Times New Roman" w:cs="Times New Roman"/>
-                <w:sz w:val="24"/>
-                <w:szCs w:val="24"/>
-              </w:rPr>
-            </w:pPr>
-            <w:r>
-              <w:rPr>
-                <w:rFonts w:ascii="Times New Roman" w:hAnsi="Times New Roman" w:cs="Times New Roman"/>
-                <w:sz w:val="24"/>
-                <w:szCs w:val="24"/>
-              </w:rPr>
-              <w:t>Struts</w:t>
-            </w:r>
-          </w:p>
-          <w:p>
-            <w:pPr>
-              <w:tabs>
-                <w:tab w:val="left" w:pos="1701"/>
-                <w:tab w:val="left" w:pos="1843"/>
-                <w:tab w:val="left" w:pos="7655"/>
-              </w:tabs>
-              <w:spacing w:line="276" w:lineRule="auto"/>
-              <w:ind w:left="33" w:right="-113"/>
-              <w:rPr>
-                <w:rFonts w:ascii="Times New Roman" w:hAnsi="Times New Roman" w:cs="Times New Roman"/>
-                <w:sz w:val="24"/>
-                <w:szCs w:val="24"/>
-              </w:rPr>
-            </w:pPr>
-            <w:r>
-              <w:rPr>
-                <w:rFonts w:ascii="Times New Roman" w:hAnsi="Times New Roman" w:cs="Times New Roman"/>
-                <w:sz w:val="24"/>
-                <w:szCs w:val="24"/>
-              </w:rPr>
-              <w:t>Node.js</w:t>
-            </w:r>
-          </w:p>
-          <w:p>
-            <w:pPr>
-              <w:tabs>
-                <w:tab w:val="left" w:pos="1701"/>
-                <w:tab w:val="left" w:pos="1843"/>
-                <w:tab w:val="left" w:pos="7655"/>
-              </w:tabs>
-              <w:spacing w:line="276" w:lineRule="auto"/>
-              <w:ind w:left="33" w:right="-113"/>
-              <w:rPr>
-                <w:rFonts w:ascii="Times New Roman" w:hAnsi="Times New Roman" w:cs="Times New Roman"/>
-                <w:sz w:val="24"/>
-                <w:szCs w:val="24"/>
-              </w:rPr>
-            </w:pPr>
-            <w:r>
-              <w:rPr>
-                <w:rFonts w:ascii="Times New Roman" w:hAnsi="Times New Roman" w:cs="Times New Roman"/>
-                <w:sz w:val="24"/>
-                <w:szCs w:val="24"/>
-              </w:rPr>
-              <w:t>Angular</w:t>
-            </w:r>
-          </w:p>
-          <w:p>
-            <w:pPr>
-              <w:tabs>
-                <w:tab w:val="left" w:pos="1701"/>
-                <w:tab w:val="left" w:pos="1843"/>
-                <w:tab w:val="left" w:pos="7655"/>
-              </w:tabs>
-              <w:spacing w:line="276" w:lineRule="auto"/>
-              <w:ind w:left="33" w:right="-113"/>
-              <w:rPr>
-                <w:rFonts w:ascii="Times New Roman" w:hAnsi="Times New Roman" w:cs="Times New Roman"/>
-                <w:sz w:val="24"/>
-                <w:szCs w:val="24"/>
-              </w:rPr>
-            </w:pPr>
-            <w:r>
-              <w:rPr>
-                <w:rFonts w:ascii="Times New Roman" w:hAnsi="Times New Roman" w:cs="Times New Roman"/>
-                <w:sz w:val="24"/>
-                <w:szCs w:val="24"/>
-              </w:rPr>
-              <w:t>Android</w:t>
-            </w:r>
-          </w:p>
-        </w:tc>
-        <w:tc>
-          <w:tcPr>
-            <w:tcW w:w="770" w:type="pct"/>
-          </w:tcPr>
-          <w:p>
-            <w:pPr>
-              <w:tabs>
-                <w:tab w:val="left" w:pos="1701"/>
-                <w:tab w:val="left" w:pos="1843"/>
-                <w:tab w:val="left" w:pos="7655"/>
-              </w:tabs>
-              <w:spacing w:line="276" w:lineRule="auto"/>
-              <w:ind w:left="-108" w:right="-113"/>
-              <w:rPr>
-                <w:rFonts w:ascii="Times New Roman" w:hAnsi="Times New Roman" w:cs="Times New Roman"/>
-                <w:sz w:val="24"/>
-                <w:szCs w:val="24"/>
-                <w:lang w:val="fr-FR"/>
-              </w:rPr>
-            </w:pPr>
-            <w:r>
-              <w:rPr>
-                <w:rFonts w:ascii="Times New Roman" w:hAnsi="Times New Roman" w:cs="Times New Roman"/>
                 <w:noProof/>
                 <w:sz w:val="24"/>
                 <w:szCs w:val="24"/>
                 <w:lang w:val="fr-FR" w:eastAsia="fr-FR"/>
               </w:rPr>
               <w:drawing>
-                <wp:anchor distT="0" distB="0" distL="114300" distR="114300" simplePos="0" relativeHeight="251678720" behindDoc="0" locked="0" layoutInCell="1" allowOverlap="1" wp14:anchorId="432A2A19" wp14:editId="439DD381">
+                <wp:anchor distT="0" distB="0" distL="114300" distR="114300" simplePos="0" relativeHeight="251678720" behindDoc="0" locked="0" layoutInCell="1" allowOverlap="1" wp14:anchorId="22DB22AE" wp14:editId="4BCE22DC">
                   <wp:simplePos x="0" y="0"/>
                   <wp:positionH relativeFrom="column">
-                    <wp:posOffset>-70988</wp:posOffset>
+                    <wp:posOffset>557530</wp:posOffset>
                   </wp:positionH>
                   <wp:positionV relativeFrom="paragraph">
-                    <wp:posOffset>4843</wp:posOffset>
+                    <wp:posOffset>6350</wp:posOffset>
                   </wp:positionV>
-                  <wp:extent cx="447151" cy="170822"/>
+                  <wp:extent cx="479425" cy="170815"/>
                   <wp:effectExtent l="0" t="0" r="0" b="635"/>
                   <wp:wrapNone/>
                   <wp:docPr id="35" name="Picture 35"/>
@@ -1842,7 +1716,7 @@
                         <pic:spPr>
                           <a:xfrm>
                             <a:off x="0" y="0"/>
-                            <a:ext cx="447133" cy="170815"/>
+                            <a:ext cx="479425" cy="170815"/>
                           </a:xfrm>
                           <a:prstGeom prst="rect">
                             <a:avLst/>
@@ -1863,13 +1737,203 @@
             <w:r>
               <w:rPr>
                 <w:rFonts w:ascii="Times New Roman" w:hAnsi="Times New Roman" w:cs="Times New Roman"/>
+                <w:sz w:val="24"/>
+                <w:szCs w:val="24"/>
+              </w:rPr>
+              <w:t>J2EE</w:t>
+            </w:r>
+          </w:p>
+          <w:p>
+            <w:pPr>
+              <w:tabs>
+                <w:tab w:val="left" w:pos="1701"/>
+                <w:tab w:val="left" w:pos="1843"/>
+                <w:tab w:val="left" w:pos="7655"/>
+              </w:tabs>
+              <w:spacing w:line="276" w:lineRule="auto"/>
+              <w:ind w:left="33" w:right="-113"/>
+              <w:rPr>
+                <w:rFonts w:ascii="Times New Roman" w:hAnsi="Times New Roman" w:cs="Times New Roman"/>
+                <w:sz w:val="24"/>
+                <w:szCs w:val="24"/>
+              </w:rPr>
+            </w:pPr>
+            <w:r>
+              <w:rPr>
+                <w:rFonts w:ascii="Times New Roman" w:hAnsi="Times New Roman" w:cs="Times New Roman"/>
                 <w:noProof/>
                 <w:sz w:val="24"/>
                 <w:szCs w:val="24"/>
                 <w:lang w:val="fr-FR" w:eastAsia="fr-FR"/>
               </w:rPr>
               <w:drawing>
-                <wp:inline distT="0" distB="0" distL="0" distR="0" wp14:anchorId="18C7E537" wp14:editId="47B1314B">
+                <wp:anchor distT="0" distB="0" distL="114300" distR="114300" simplePos="0" relativeHeight="251680768" behindDoc="0" locked="0" layoutInCell="1" allowOverlap="1" wp14:anchorId="57CDB8C9" wp14:editId="0A36E731">
+                  <wp:simplePos x="0" y="0"/>
+                  <wp:positionH relativeFrom="column">
+                    <wp:posOffset>557530</wp:posOffset>
+                  </wp:positionH>
+                  <wp:positionV relativeFrom="paragraph">
+                    <wp:posOffset>3175</wp:posOffset>
+                  </wp:positionV>
+                  <wp:extent cx="479425" cy="170815"/>
+                  <wp:effectExtent l="0" t="0" r="0" b="635"/>
+                  <wp:wrapNone/>
+                  <wp:docPr id="36" name="Picture 36"/>
+                  <wp:cNvGraphicFramePr>
+                    <a:graphicFrameLocks xmlns:a="http://schemas.openxmlformats.org/drawingml/2006/main" noChangeAspect="1"/>
+                  </wp:cNvGraphicFramePr>
+                  <a:graphic xmlns:a="http://schemas.openxmlformats.org/drawingml/2006/main">
+                    <a:graphicData uri="http://schemas.openxmlformats.org/drawingml/2006/picture">
+                      <pic:pic xmlns:pic="http://schemas.openxmlformats.org/drawingml/2006/picture">
+                        <pic:nvPicPr>
+                          <pic:cNvPr id="0" name="color_front.png"/>
+                          <pic:cNvPicPr/>
+                        </pic:nvPicPr>
+                        <pic:blipFill>
+                          <a:blip r:embed="rId14" cstate="print">
+                            <a:extLst>
+                              <a:ext uri="{28A0092B-C50C-407E-A947-70E740481C1C}">
+                                <a14:useLocalDpi xmlns:a14="http://schemas.microsoft.com/office/drawing/2010/main" val="0"/>
+                              </a:ext>
+                            </a:extLst>
+                          </a:blip>
+                          <a:stretch>
+                            <a:fillRect/>
+                          </a:stretch>
+                        </pic:blipFill>
+                        <pic:spPr>
+                          <a:xfrm>
+                            <a:off x="0" y="0"/>
+                            <a:ext cx="479425" cy="170815"/>
+                          </a:xfrm>
+                          <a:prstGeom prst="rect">
+                            <a:avLst/>
+                          </a:prstGeom>
+                        </pic:spPr>
+                      </pic:pic>
+                    </a:graphicData>
+                  </a:graphic>
+                  <wp14:sizeRelH relativeFrom="page">
+                    <wp14:pctWidth>0</wp14:pctWidth>
+                  </wp14:sizeRelH>
+                  <wp14:sizeRelV relativeFrom="page">
+                    <wp14:pctHeight>0</wp14:pctHeight>
+                  </wp14:sizeRelV>
+                </wp:anchor>
+              </w:drawing>
+            </w:r>
+            <w:r>
+              <w:rPr>
+                <w:rFonts w:ascii="Times New Roman" w:hAnsi="Times New Roman" w:cs="Times New Roman"/>
+                <w:sz w:val="24"/>
+                <w:szCs w:val="24"/>
+              </w:rPr>
+              <w:t>Struts</w:t>
+            </w:r>
+          </w:p>
+          <w:p>
+            <w:pPr>
+              <w:tabs>
+                <w:tab w:val="left" w:pos="1701"/>
+                <w:tab w:val="left" w:pos="1843"/>
+                <w:tab w:val="left" w:pos="7655"/>
+              </w:tabs>
+              <w:spacing w:line="276" w:lineRule="auto"/>
+              <w:ind w:left="33" w:right="-113"/>
+              <w:rPr>
+                <w:rFonts w:ascii="Times New Roman" w:hAnsi="Times New Roman" w:cs="Times New Roman"/>
+                <w:sz w:val="24"/>
+                <w:szCs w:val="24"/>
+              </w:rPr>
+            </w:pPr>
+            <w:r>
+              <w:rPr>
+                <w:rFonts w:ascii="Times New Roman" w:hAnsi="Times New Roman" w:cs="Times New Roman"/>
+                <w:sz w:val="24"/>
+                <w:szCs w:val="24"/>
+              </w:rPr>
+              <w:t>Node.js</w:t>
+            </w:r>
+          </w:p>
+          <w:p>
+            <w:pPr>
+              <w:tabs>
+                <w:tab w:val="left" w:pos="1701"/>
+                <w:tab w:val="left" w:pos="1843"/>
+                <w:tab w:val="left" w:pos="7655"/>
+              </w:tabs>
+              <w:spacing w:line="276" w:lineRule="auto"/>
+              <w:ind w:left="33" w:right="-113"/>
+              <w:rPr>
+                <w:rFonts w:ascii="Times New Roman" w:hAnsi="Times New Roman" w:cs="Times New Roman"/>
+                <w:sz w:val="24"/>
+                <w:szCs w:val="24"/>
+              </w:rPr>
+            </w:pPr>
+            <w:r>
+              <w:rPr>
+                <w:rFonts w:ascii="Times New Roman" w:hAnsi="Times New Roman" w:cs="Times New Roman"/>
+                <w:sz w:val="24"/>
+                <w:szCs w:val="24"/>
+              </w:rPr>
+              <w:t>Angular</w:t>
+            </w:r>
+          </w:p>
+          <w:p>
+            <w:pPr>
+              <w:tabs>
+                <w:tab w:val="left" w:pos="1701"/>
+                <w:tab w:val="left" w:pos="1843"/>
+                <w:tab w:val="left" w:pos="7655"/>
+              </w:tabs>
+              <w:spacing w:line="276" w:lineRule="auto"/>
+              <w:ind w:left="33" w:right="-113"/>
+              <w:rPr>
+                <w:rFonts w:ascii="Times New Roman" w:hAnsi="Times New Roman" w:cs="Times New Roman"/>
+                <w:sz w:val="24"/>
+                <w:szCs w:val="24"/>
+              </w:rPr>
+            </w:pPr>
+            <w:r>
+              <w:rPr>
+                <w:rFonts w:ascii="Times New Roman" w:hAnsi="Times New Roman" w:cs="Times New Roman"/>
+                <w:sz w:val="24"/>
+                <w:szCs w:val="24"/>
+              </w:rPr>
+              <w:t>Android</w:t>
+            </w:r>
+          </w:p>
+        </w:tc>
+        <w:tc>
+          <w:tcPr>
+            <w:tcW w:w="770" w:type="pct"/>
+          </w:tcPr>
+          <w:p>
+            <w:pPr>
+              <w:tabs>
+                <w:tab w:val="left" w:pos="1701"/>
+                <w:tab w:val="left" w:pos="1843"/>
+                <w:tab w:val="left" w:pos="7655"/>
+              </w:tabs>
+              <w:spacing w:line="276" w:lineRule="auto"/>
+              <w:ind w:left="-108" w:right="-113"/>
+              <w:rPr>
+                <w:rFonts w:ascii="Times New Roman" w:hAnsi="Times New Roman" w:cs="Times New Roman"/>
+                <w:sz w:val="24"/>
+                <w:szCs w:val="24"/>
+                <w:lang w:val="fr-FR"/>
+              </w:rPr>
+            </w:pPr>
+            <w:r>
+              <w:rPr>
+                <w:rFonts w:ascii="Times New Roman" w:hAnsi="Times New Roman" w:cs="Times New Roman"/>
+                <w:noProof/>
+                <w:sz w:val="24"/>
+                <w:szCs w:val="24"/>
+                <w:lang w:val="fr-FR" w:eastAsia="fr-FR"/>
+              </w:rPr>
+              <w:drawing>
+                <wp:inline distT="0" distB="0" distL="0" distR="0" wp14:anchorId="6013DF59" wp14:editId="756C538A">
                   <wp:extent cx="942340" cy="170815"/>
                   <wp:effectExtent l="0" t="0" r="0" b="635"/>
                   <wp:docPr id="14" name="Picture 14"/>
@@ -1934,70 +1998,6 @@
                 <w:lang w:val="fr-FR"/>
               </w:rPr>
             </w:pPr>
-            <w:r>
-              <w:rPr>
-                <w:rFonts w:ascii="Times New Roman" w:hAnsi="Times New Roman" w:cs="Times New Roman"/>
-                <w:noProof/>
-                <w:sz w:val="24"/>
-                <w:szCs w:val="24"/>
-                <w:lang w:val="fr-FR" w:eastAsia="fr-FR"/>
-              </w:rPr>
-              <w:drawing>
-                <wp:anchor distT="0" distB="0" distL="114300" distR="114300" simplePos="0" relativeHeight="251680768" behindDoc="0" locked="0" layoutInCell="1" allowOverlap="1" wp14:anchorId="73BCDA91" wp14:editId="2F19E217">
-                  <wp:simplePos x="0" y="0"/>
-                  <wp:positionH relativeFrom="column">
-                    <wp:posOffset>-70987</wp:posOffset>
-                  </wp:positionH>
-                  <wp:positionV relativeFrom="paragraph">
-                    <wp:posOffset>4515</wp:posOffset>
-                  </wp:positionV>
-                  <wp:extent cx="447151" cy="170822"/>
-                  <wp:effectExtent l="0" t="0" r="0" b="635"/>
-                  <wp:wrapNone/>
-                  <wp:docPr id="36" name="Picture 36"/>
-                  <wp:cNvGraphicFramePr>
-                    <a:graphicFrameLocks xmlns:a="http://schemas.openxmlformats.org/drawingml/2006/main" noChangeAspect="1"/>
-                  </wp:cNvGraphicFramePr>
-                  <a:graphic xmlns:a="http://schemas.openxmlformats.org/drawingml/2006/main">
-                    <a:graphicData uri="http://schemas.openxmlformats.org/drawingml/2006/picture">
-                      <pic:pic xmlns:pic="http://schemas.openxmlformats.org/drawingml/2006/picture">
-                        <pic:nvPicPr>
-                          <pic:cNvPr id="0" name="color_front.png"/>
-                          <pic:cNvPicPr/>
-                        </pic:nvPicPr>
-                        <pic:blipFill>
-                          <a:blip r:embed="rId14" cstate="print">
-                            <a:extLst>
-                              <a:ext uri="{28A0092B-C50C-407E-A947-70E740481C1C}">
-                                <a14:useLocalDpi xmlns:a14="http://schemas.microsoft.com/office/drawing/2010/main" val="0"/>
-                              </a:ext>
-                            </a:extLst>
-                          </a:blip>
-                          <a:stretch>
-                            <a:fillRect/>
-                          </a:stretch>
-                        </pic:blipFill>
-                        <pic:spPr>
-                          <a:xfrm>
-                            <a:off x="0" y="0"/>
-                            <a:ext cx="447133" cy="170815"/>
-                          </a:xfrm>
-                          <a:prstGeom prst="rect">
-                            <a:avLst/>
-                          </a:prstGeom>
-                        </pic:spPr>
-                      </pic:pic>
-                    </a:graphicData>
-                  </a:graphic>
-                  <wp14:sizeRelH relativeFrom="page">
-                    <wp14:pctWidth>0</wp14:pctWidth>
-                  </wp14:sizeRelH>
-                  <wp14:sizeRelV relativeFrom="page">
-                    <wp14:pctHeight>0</wp14:pctHeight>
-                  </wp14:sizeRelV>
-                </wp:anchor>
-              </w:drawing>
-            </w:r>
             <w:r>
               <w:rPr>
                 <w:rFonts w:ascii="Times New Roman" w:hAnsi="Times New Roman" w:cs="Times New Roman"/>
@@ -2503,13 +2503,13 @@
                 <wp:anchor distT="0" distB="0" distL="114300" distR="114300" simplePos="0" relativeHeight="251688960" behindDoc="0" locked="0" layoutInCell="1" allowOverlap="1" wp14:anchorId="4B2AD6DC" wp14:editId="458191C9">
                   <wp:simplePos x="0" y="0"/>
                   <wp:positionH relativeFrom="column">
-                    <wp:posOffset>738603</wp:posOffset>
+                    <wp:posOffset>738612</wp:posOffset>
                   </wp:positionH>
                   <wp:positionV relativeFrom="paragraph">
-                    <wp:posOffset>4843</wp:posOffset>
+                    <wp:posOffset>6359</wp:posOffset>
                   </wp:positionV>
-                  <wp:extent cx="301450" cy="170822"/>
-                  <wp:effectExtent l="0" t="0" r="3810" b="635"/>
+                  <wp:extent cx="300537" cy="170304"/>
+                  <wp:effectExtent l="0" t="0" r="4445" b="1270"/>
                   <wp:wrapNone/>
                   <wp:docPr id="40" name="Picture 40"/>
                   <wp:cNvGraphicFramePr>
@@ -4646,7 +4646,7 @@
           <w:lang w:val="fr-FR"/>
         </w:rPr>
         <w:pict>
-          <v:rect id="_x0000_i1027" style="width:395.25pt;height:.65pt;mso-position-vertical:absolute" o:hrpct="750" o:hralign="center" o:hrstd="t" o:hrnoshade="t" o:hr="t" fillcolor="#4f81bd [3204]" stroked="f"/>
+          <v:rect id="_x0000_i1025" style="width:395.25pt;height:.65pt;mso-position-vertical:absolute" o:hrpct="750" o:hralign="center" o:hrstd="t" o:hrnoshade="t" o:hr="t" fillcolor="#4f81bd [3204]" stroked="f"/>
         </w:pict>
       </w:r>
     </w:p>
@@ -4882,9 +4882,21 @@
           <w:color w:val="000000" w:themeColor="text1"/>
           <w:sz w:val="24"/>
           <w:szCs w:val="24"/>
+          <w:lang w:val="ru-RU"/>
+        </w:rPr>
+        <w:t xml:space="preserve"> </w:t>
+      </w:r>
+      <w:bookmarkStart w:id="0" w:name="_GoBack"/>
+      <w:bookmarkEnd w:id="0"/>
+      <w:r>
+        <w:rPr>
+          <w:rFonts w:ascii="Times New Roman" w:hAnsi="Times New Roman" w:cs="Times New Roman"/>
+          <w:color w:val="000000" w:themeColor="text1"/>
+          <w:sz w:val="24"/>
+          <w:szCs w:val="24"/>
           <w:lang w:val="fr-FR"/>
         </w:rPr>
-        <w:t xml:space="preserve"> 2</w:t>
+        <w:t>2</w:t>
       </w:r>
       <w:r>
         <w:rPr>
@@ -4930,7 +4942,7 @@
           <w:lang w:val="fr-FR"/>
         </w:rPr>
         <w:pict>
-          <v:rect id="_x0000_i1025" style="width:395.25pt;height:.65pt;mso-position-vertical:absolute" o:hrpct="750" o:hralign="center" o:hrstd="t" o:hrnoshade="t" o:hr="t" fillcolor="#4f81bd [3204]" stroked="f"/>
+          <v:rect id="_x0000_i1027" style="width:395.25pt;height:.65pt;mso-position-vertical:absolute" o:hrpct="750" o:hralign="center" o:hrstd="t" o:hrnoshade="t" o:hr="t" fillcolor="#4f81bd [3204]" stroked="f"/>
         </w:pict>
       </w:r>
     </w:p>
@@ -5135,18 +5147,7 @@
           <w:szCs w:val="24"/>
           <w:lang w:val="fr-FR"/>
         </w:rPr>
-        <w:t>JavaScript</w:t>
-      </w:r>
-      <w:bookmarkStart w:id="0" w:name="_GoBack"/>
-      <w:bookmarkEnd w:id="0"/>
-      <w:r>
-        <w:rPr>
-          <w:rFonts w:ascii="Times New Roman" w:hAnsi="Times New Roman" w:cs="Times New Roman"/>
-          <w:sz w:val="24"/>
-          <w:szCs w:val="24"/>
-          <w:lang w:val="fr-FR"/>
-        </w:rPr>
-        <w:t>)</w:t>
+        <w:t>JavaScript)</w:t>
       </w:r>
       <w:r>
         <w:rPr>
@@ -10206,6 +10207,7 @@
   <w:style w:type="character" w:default="1" w:styleId="DefaultParagraphFont">
     <w:name w:val="Default Paragraph Font"/>
     <w:uiPriority w:val="1"/>
+    <w:semiHidden/>
     <w:unhideWhenUsed/>
   </w:style>
   <w:style w:type="table" w:default="1" w:styleId="TableNormal">
@@ -10499,6 +10501,7 @@
   <w:style w:type="character" w:default="1" w:styleId="DefaultParagraphFont">
     <w:name w:val="Default Paragraph Font"/>
     <w:uiPriority w:val="1"/>
+    <w:semiHidden/>
     <w:unhideWhenUsed/>
   </w:style>
   <w:style w:type="table" w:default="1" w:styleId="TableNormal">
@@ -10919,7 +10922,7 @@
 </file>
 
 <file path=customXml/itemProps1.xml><?xml version="1.0" encoding="utf-8"?>
-<ds:datastoreItem xmlns:ds="http://schemas.openxmlformats.org/officeDocument/2006/customXml" ds:itemID="{E1D94EB3-7025-48F6-B0C3-F2B714374950}">
+<ds:datastoreItem xmlns:ds="http://schemas.openxmlformats.org/officeDocument/2006/customXml" ds:itemID="{DC5EF767-56BB-4FD6-BEB9-00124ACBFB3D}">
   <ds:schemaRefs>
     <ds:schemaRef ds:uri="http://schemas.openxmlformats.org/officeDocument/2006/bibliography"/>
   </ds:schemaRefs>

</xml_diff>